<commit_message>
Modified about me and added new resume
</commit_message>
<xml_diff>
--- a/LockwoodChrisResume.docx
+++ b/LockwoodChrisResume.docx
@@ -139,6 +139,32 @@
           <w:sz w:val="19"/>
           <w:szCs w:val="19"/>
         </w:rPr>
+        <w:t xml:space="preserve">Sketch </w:t>
+      </w:r>
+      <w:bookmarkStart w:id="0" w:name="_GoBack"/>
+      <w:bookmarkEnd w:id="0"/>
+      <w:r>
+        <w:rPr>
+          <w:rFonts w:ascii="Open Sans" w:hAnsi="Open Sans" w:cs="Times New Roman"/>
+          <w:sz w:val="19"/>
+          <w:szCs w:val="19"/>
+        </w:rPr>
+        <w:t>•</w:t>
+      </w:r>
+      <w:r>
+        <w:rPr>
+          <w:rFonts w:ascii="Open Sans" w:hAnsi="Open Sans" w:cs="Times New Roman"/>
+          <w:sz w:val="19"/>
+          <w:szCs w:val="19"/>
+        </w:rPr>
+        <w:t xml:space="preserve"> </w:t>
+      </w:r>
+      <w:r>
+        <w:rPr>
+          <w:rFonts w:ascii="Open Sans" w:hAnsi="Open Sans" w:cs="Times New Roman"/>
+          <w:sz w:val="19"/>
+          <w:szCs w:val="19"/>
+        </w:rPr>
         <w:t>Ill</w:t>
       </w:r>
       <w:r>
@@ -147,24 +173,34 @@
           <w:sz w:val="19"/>
           <w:szCs w:val="19"/>
         </w:rPr>
-        <w:t xml:space="preserve">ustrator • Photoshop </w:t>
-      </w:r>
-      <w:r>
-        <w:rPr>
-          <w:rFonts w:ascii="Open Sans" w:hAnsi="Open Sans" w:cs="Times New Roman"/>
-          <w:sz w:val="19"/>
-          <w:szCs w:val="19"/>
-        </w:rPr>
-        <w:t>• Information Architecture • Storyboarding</w:t>
-      </w:r>
-      <w:r>
-        <w:rPr>
-          <w:rFonts w:ascii="Open Sans" w:hAnsi="Open Sans" w:cs="Times New Roman"/>
-          <w:sz w:val="19"/>
-          <w:szCs w:val="19"/>
-        </w:rPr>
-        <w:t xml:space="preserve"> • Wireframing</w:t>
-      </w:r>
+        <w:t>ustrator • Photoshop</w:t>
+      </w:r>
+      <w:r>
+        <w:rPr>
+          <w:rFonts w:ascii="Open Sans" w:hAnsi="Open Sans" w:cs="Times New Roman"/>
+          <w:sz w:val="19"/>
+          <w:szCs w:val="19"/>
+        </w:rPr>
+        <w:t xml:space="preserve"> • Storyboarding</w:t>
+      </w:r>
+      <w:r>
+        <w:rPr>
+          <w:rFonts w:ascii="Open Sans" w:hAnsi="Open Sans" w:cs="Times New Roman"/>
+          <w:sz w:val="19"/>
+          <w:szCs w:val="19"/>
+        </w:rPr>
+        <w:t xml:space="preserve"> • </w:t>
+      </w:r>
+      <w:proofErr w:type="spellStart"/>
+      <w:r>
+        <w:rPr>
+          <w:rFonts w:ascii="Open Sans" w:hAnsi="Open Sans" w:cs="Times New Roman"/>
+          <w:sz w:val="19"/>
+          <w:szCs w:val="19"/>
+        </w:rPr>
+        <w:t>Wireframing</w:t>
+      </w:r>
+      <w:proofErr w:type="spellEnd"/>
       <w:r>
         <w:rPr>
           <w:rFonts w:ascii="Open Sans" w:hAnsi="Open Sans" w:cs="Times New Roman"/>
@@ -179,8 +215,18 @@
           <w:sz w:val="19"/>
           <w:szCs w:val="19"/>
         </w:rPr>
-        <w:t xml:space="preserve"> • InVision</w:t>
-      </w:r>
+        <w:t xml:space="preserve"> • </w:t>
+      </w:r>
+      <w:proofErr w:type="spellStart"/>
+      <w:r>
+        <w:rPr>
+          <w:rFonts w:ascii="Open Sans" w:hAnsi="Open Sans" w:cs="Times New Roman"/>
+          <w:sz w:val="19"/>
+          <w:szCs w:val="19"/>
+        </w:rPr>
+        <w:t>InVision</w:t>
+      </w:r>
+      <w:proofErr w:type="spellEnd"/>
     </w:p>
     <w:p>
       <w:pPr>
@@ -235,7 +281,43 @@
           <w:sz w:val="19"/>
           <w:szCs w:val="19"/>
         </w:rPr>
-        <w:t xml:space="preserve"> • CSS 3 • JavaScript • jQuery • PHP • Java • Bootstrap • WordPress • Search Engine Optimization</w:t>
+        <w:t xml:space="preserve"> • CSS 3 • JavaScript • </w:t>
+      </w:r>
+      <w:proofErr w:type="spellStart"/>
+      <w:r>
+        <w:rPr>
+          <w:rFonts w:ascii="Open Sans" w:hAnsi="Open Sans" w:cs="Times New Roman"/>
+          <w:sz w:val="19"/>
+          <w:szCs w:val="19"/>
+        </w:rPr>
+        <w:t>jQuery</w:t>
+      </w:r>
+      <w:proofErr w:type="spellEnd"/>
+      <w:r>
+        <w:rPr>
+          <w:rFonts w:ascii="Open Sans" w:hAnsi="Open Sans" w:cs="Times New Roman"/>
+          <w:sz w:val="19"/>
+          <w:szCs w:val="19"/>
+        </w:rPr>
+        <w:t xml:space="preserve"> • PHP • Java • Bootstrap • </w:t>
+      </w:r>
+      <w:proofErr w:type="spellStart"/>
+      <w:r>
+        <w:rPr>
+          <w:rFonts w:ascii="Open Sans" w:hAnsi="Open Sans" w:cs="Times New Roman"/>
+          <w:sz w:val="19"/>
+          <w:szCs w:val="19"/>
+        </w:rPr>
+        <w:t>WordPress</w:t>
+      </w:r>
+      <w:proofErr w:type="spellEnd"/>
+      <w:r>
+        <w:rPr>
+          <w:rFonts w:ascii="Open Sans" w:hAnsi="Open Sans" w:cs="Times New Roman"/>
+          <w:sz w:val="19"/>
+          <w:szCs w:val="19"/>
+        </w:rPr>
+        <w:t xml:space="preserve"> • Search Engine Optimization</w:t>
       </w:r>
     </w:p>
     <w:p>
@@ -290,6 +372,293 @@
           <w:sz w:val="22"/>
           <w:szCs w:val="22"/>
         </w:rPr>
+        <w:t>(The Creative Group</w:t>
+      </w:r>
+      <w:r>
+        <w:rPr>
+          <w:rFonts w:ascii="Open Sans" w:hAnsi="Open Sans" w:cs="Times New Roman"/>
+          <w:b/>
+          <w:sz w:val="22"/>
+          <w:szCs w:val="22"/>
+        </w:rPr>
+        <w:t xml:space="preserve">) Microsoft | </w:t>
+      </w:r>
+      <w:r>
+        <w:rPr>
+          <w:rFonts w:ascii="Open Sans" w:hAnsi="Open Sans" w:cs="Times New Roman"/>
+          <w:sz w:val="22"/>
+          <w:szCs w:val="22"/>
+        </w:rPr>
+        <w:t>April 2016 – Present | Redmond, WA</w:t>
+      </w:r>
+    </w:p>
+    <w:p>
+      <w:pPr>
+        <w:ind w:left="720"/>
+        <w:rPr>
+          <w:rFonts w:ascii="Open Sans" w:hAnsi="Open Sans" w:cs="Times New Roman"/>
+          <w:i/>
+          <w:sz w:val="22"/>
+          <w:szCs w:val="22"/>
+        </w:rPr>
+      </w:pPr>
+      <w:r>
+        <w:rPr>
+          <w:rFonts w:ascii="Open Sans" w:hAnsi="Open Sans" w:cs="Times New Roman"/>
+          <w:i/>
+          <w:sz w:val="22"/>
+          <w:szCs w:val="22"/>
+        </w:rPr>
+        <w:t>UX Designer</w:t>
+      </w:r>
+    </w:p>
+    <w:p>
+      <w:pPr>
+        <w:ind w:left="720"/>
+        <w:rPr>
+          <w:rFonts w:ascii="Open Sans" w:hAnsi="Open Sans" w:cs="Times New Roman"/>
+          <w:sz w:val="19"/>
+          <w:szCs w:val="19"/>
+        </w:rPr>
+      </w:pPr>
+      <w:r>
+        <w:rPr>
+          <w:rFonts w:ascii="Open Sans" w:hAnsi="Open Sans" w:cs="Times New Roman"/>
+          <w:sz w:val="19"/>
+          <w:szCs w:val="19"/>
+        </w:rPr>
+        <w:t xml:space="preserve">- </w:t>
+      </w:r>
+      <w:r>
+        <w:rPr>
+          <w:rFonts w:ascii="Open Sans" w:hAnsi="Open Sans" w:cs="Times New Roman"/>
+          <w:sz w:val="19"/>
+          <w:szCs w:val="19"/>
+        </w:rPr>
+        <w:t>Produced high fidelity compositions and developer redlines for Microsoft Fabric components,</w:t>
+      </w:r>
+      <w:r>
+        <w:rPr>
+          <w:rFonts w:ascii="Open Sans" w:hAnsi="Open Sans" w:cs="Times New Roman"/>
+          <w:sz w:val="19"/>
+          <w:szCs w:val="19"/>
+        </w:rPr>
+        <w:t xml:space="preserve"> allowing </w:t>
+      </w:r>
+      <w:r>
+        <w:rPr>
+          <w:rFonts w:ascii="Open Sans" w:hAnsi="Open Sans" w:cs="Times New Roman"/>
+          <w:sz w:val="19"/>
+          <w:szCs w:val="19"/>
+        </w:rPr>
+        <w:t>parties to build Add-in</w:t>
+      </w:r>
+      <w:r>
+        <w:rPr>
+          <w:rFonts w:ascii="Open Sans" w:hAnsi="Open Sans" w:cs="Times New Roman"/>
+          <w:sz w:val="19"/>
+          <w:szCs w:val="19"/>
+        </w:rPr>
+        <w:t xml:space="preserve">s that fit within the Fabric </w:t>
+      </w:r>
+      <w:r>
+        <w:rPr>
+          <w:rFonts w:ascii="Open Sans" w:hAnsi="Open Sans" w:cs="Times New Roman"/>
+          <w:sz w:val="19"/>
+          <w:szCs w:val="19"/>
+        </w:rPr>
+        <w:t xml:space="preserve">design language. </w:t>
+      </w:r>
+    </w:p>
+    <w:p>
+      <w:pPr>
+        <w:ind w:left="720"/>
+        <w:rPr>
+          <w:rFonts w:ascii="Open Sans" w:hAnsi="Open Sans" w:cs="Times New Roman"/>
+          <w:sz w:val="19"/>
+          <w:szCs w:val="19"/>
+        </w:rPr>
+      </w:pPr>
+      <w:r>
+        <w:rPr>
+          <w:rFonts w:ascii="Open Sans" w:hAnsi="Open Sans" w:cs="Times New Roman"/>
+          <w:sz w:val="19"/>
+          <w:szCs w:val="19"/>
+        </w:rPr>
+        <w:t>-</w:t>
+      </w:r>
+      <w:r>
+        <w:rPr>
+          <w:rFonts w:ascii="Open Sans" w:hAnsi="Open Sans" w:cs="Times New Roman"/>
+          <w:sz w:val="19"/>
+          <w:szCs w:val="19"/>
+        </w:rPr>
+        <w:t xml:space="preserve"> Consulted 3rd parties, delivering heuristic evaluations, design recommendations and detailed UI </w:t>
+      </w:r>
+      <w:r>
+        <w:rPr>
+          <w:rFonts w:ascii="Open Sans" w:hAnsi="Open Sans" w:cs="Times New Roman"/>
+          <w:sz w:val="19"/>
+          <w:szCs w:val="19"/>
+        </w:rPr>
+        <w:t>mock-ups</w:t>
+      </w:r>
+      <w:r>
+        <w:rPr>
+          <w:rFonts w:ascii="Open Sans" w:hAnsi="Open Sans" w:cs="Times New Roman"/>
+          <w:sz w:val="19"/>
+          <w:szCs w:val="19"/>
+        </w:rPr>
+        <w:t xml:space="preserve">, </w:t>
+      </w:r>
+      <w:r>
+        <w:rPr>
+          <w:rFonts w:ascii="Open Sans" w:hAnsi="Open Sans" w:cs="Times New Roman"/>
+          <w:sz w:val="19"/>
+          <w:szCs w:val="19"/>
+        </w:rPr>
+        <w:t>providing them</w:t>
+      </w:r>
+      <w:r>
+        <w:rPr>
+          <w:rFonts w:ascii="Open Sans" w:hAnsi="Open Sans" w:cs="Times New Roman"/>
+          <w:sz w:val="19"/>
+          <w:szCs w:val="19"/>
+        </w:rPr>
+        <w:t xml:space="preserve"> a look and feel that coinci</w:t>
+      </w:r>
+      <w:r>
+        <w:rPr>
+          <w:rFonts w:ascii="Open Sans" w:hAnsi="Open Sans" w:cs="Times New Roman"/>
+          <w:sz w:val="19"/>
+          <w:szCs w:val="19"/>
+        </w:rPr>
+        <w:t>des within Office and Office365 applications</w:t>
+      </w:r>
+      <w:r>
+        <w:rPr>
+          <w:rFonts w:ascii="Open Sans" w:hAnsi="Open Sans" w:cs="Times New Roman"/>
+          <w:sz w:val="19"/>
+          <w:szCs w:val="19"/>
+        </w:rPr>
+        <w:t xml:space="preserve">. </w:t>
+      </w:r>
+    </w:p>
+    <w:p>
+      <w:pPr>
+        <w:ind w:left="720"/>
+        <w:rPr>
+          <w:rFonts w:ascii="Open Sans" w:hAnsi="Open Sans" w:cs="Times New Roman"/>
+          <w:sz w:val="19"/>
+          <w:szCs w:val="19"/>
+        </w:rPr>
+      </w:pPr>
+      <w:r>
+        <w:rPr>
+          <w:rFonts w:ascii="Open Sans" w:hAnsi="Open Sans" w:cs="Times New Roman"/>
+          <w:sz w:val="19"/>
+          <w:szCs w:val="19"/>
+        </w:rPr>
+        <w:t>-</w:t>
+      </w:r>
+      <w:r>
+        <w:rPr>
+          <w:rFonts w:ascii="Open Sans" w:hAnsi="Open Sans" w:cs="Times New Roman"/>
+          <w:sz w:val="19"/>
+          <w:szCs w:val="19"/>
+        </w:rPr>
+        <w:t xml:space="preserve"> Lead </w:t>
+      </w:r>
+      <w:r>
+        <w:rPr>
+          <w:rFonts w:ascii="Open Sans" w:hAnsi="Open Sans" w:cs="Times New Roman"/>
+          <w:sz w:val="19"/>
+          <w:szCs w:val="19"/>
+        </w:rPr>
+        <w:t xml:space="preserve">a </w:t>
+      </w:r>
+      <w:r>
+        <w:rPr>
+          <w:rFonts w:ascii="Open Sans" w:hAnsi="Open Sans" w:cs="Times New Roman"/>
+          <w:sz w:val="19"/>
+          <w:szCs w:val="19"/>
+        </w:rPr>
+        <w:t>vertical exploration, developing Microso</w:t>
+      </w:r>
+      <w:r>
+        <w:rPr>
+          <w:rFonts w:ascii="Open Sans" w:hAnsi="Open Sans" w:cs="Times New Roman"/>
+          <w:sz w:val="19"/>
+          <w:szCs w:val="19"/>
+        </w:rPr>
+        <w:t>ft Add-in and Graph experiences, helping</w:t>
+      </w:r>
+      <w:r>
+        <w:rPr>
+          <w:rFonts w:ascii="Open Sans" w:hAnsi="Open Sans" w:cs="Times New Roman"/>
+          <w:sz w:val="19"/>
+          <w:szCs w:val="19"/>
+        </w:rPr>
+        <w:t xml:space="preserve"> </w:t>
+      </w:r>
+      <w:r>
+        <w:rPr>
+          <w:rFonts w:ascii="Open Sans" w:hAnsi="Open Sans" w:cs="Times New Roman"/>
+          <w:sz w:val="19"/>
+          <w:szCs w:val="19"/>
+        </w:rPr>
+        <w:t xml:space="preserve">to </w:t>
+      </w:r>
+      <w:r>
+        <w:rPr>
+          <w:rFonts w:ascii="Open Sans" w:hAnsi="Open Sans" w:cs="Times New Roman"/>
+          <w:sz w:val="19"/>
+          <w:szCs w:val="19"/>
+        </w:rPr>
+        <w:t>guide engineering work and spark client interests</w:t>
+      </w:r>
+      <w:r>
+        <w:rPr>
+          <w:rFonts w:ascii="Open Sans" w:hAnsi="Open Sans" w:cs="Times New Roman"/>
+          <w:sz w:val="19"/>
+          <w:szCs w:val="19"/>
+        </w:rPr>
+        <w:t xml:space="preserve"> in new technologies</w:t>
+      </w:r>
+      <w:r>
+        <w:rPr>
+          <w:rFonts w:ascii="Open Sans" w:hAnsi="Open Sans" w:cs="Times New Roman"/>
+          <w:sz w:val="19"/>
+          <w:szCs w:val="19"/>
+        </w:rPr>
+        <w:t xml:space="preserve">. </w:t>
+      </w:r>
+    </w:p>
+    <w:p>
+      <w:pPr>
+        <w:rPr>
+          <w:rFonts w:ascii="Open Sans" w:hAnsi="Open Sans" w:cs="Times New Roman"/>
+          <w:sz w:val="19"/>
+          <w:szCs w:val="19"/>
+        </w:rPr>
+      </w:pPr>
+    </w:p>
+    <w:p>
+      <w:pPr>
+        <w:ind w:left="720"/>
+        <w:rPr>
+          <w:rFonts w:ascii="Open Sans" w:hAnsi="Open Sans" w:cs="Times New Roman"/>
+          <w:sz w:val="22"/>
+          <w:szCs w:val="22"/>
+        </w:rPr>
+      </w:pPr>
+      <w:r>
+        <w:rPr>
+          <w:rFonts w:ascii="Open Sans" w:hAnsi="Open Sans" w:cs="Times New Roman"/>
+          <w:b/>
+          <w:sz w:val="22"/>
+          <w:szCs w:val="22"/>
+        </w:rPr>
         <w:t xml:space="preserve">D &amp; R Glass Works </w:t>
       </w:r>
       <w:r>
@@ -369,7 +738,15 @@
           <w:sz w:val="19"/>
           <w:szCs w:val="19"/>
         </w:rPr>
-        <w:t>Design a custom theme based on business objectives and functional requirements utilizing Bootstrap for a responsive design.</w:t>
+        <w:t>Design and build</w:t>
+      </w:r>
+      <w:r>
+        <w:rPr>
+          <w:rFonts w:ascii="Open Sans" w:hAnsi="Open Sans" w:cs="Times New Roman"/>
+          <w:sz w:val="19"/>
+          <w:szCs w:val="19"/>
+        </w:rPr>
+        <w:t xml:space="preserve"> custom theme based on business objectives and functional requirements utilizing Bootstrap for a responsive design.</w:t>
       </w:r>
       <w:r>
         <w:rPr>
@@ -435,7 +812,7 @@
           <w:sz w:val="19"/>
           <w:szCs w:val="19"/>
         </w:rPr>
-        <w:t xml:space="preserve"> utilizing the I</w:t>
+        <w:t xml:space="preserve"> </w:t>
       </w:r>
       <w:r>
         <w:rPr>
@@ -443,7 +820,7 @@
           <w:sz w:val="19"/>
           <w:szCs w:val="19"/>
         </w:rPr>
-        <w:t>nVision app in order t</w:t>
+        <w:t>employing</w:t>
       </w:r>
       <w:r>
         <w:rPr>
@@ -451,6 +828,40 @@
           <w:sz w:val="19"/>
           <w:szCs w:val="19"/>
         </w:rPr>
+        <w:t xml:space="preserve"> the </w:t>
+      </w:r>
+      <w:proofErr w:type="spellStart"/>
+      <w:r>
+        <w:rPr>
+          <w:rFonts w:ascii="Open Sans" w:hAnsi="Open Sans"/>
+          <w:sz w:val="19"/>
+          <w:szCs w:val="19"/>
+        </w:rPr>
+        <w:t>I</w:t>
+      </w:r>
+      <w:r>
+        <w:rPr>
+          <w:rFonts w:ascii="Open Sans" w:hAnsi="Open Sans"/>
+          <w:sz w:val="19"/>
+          <w:szCs w:val="19"/>
+        </w:rPr>
+        <w:t>nVision</w:t>
+      </w:r>
+      <w:proofErr w:type="spellEnd"/>
+      <w:r>
+        <w:rPr>
+          <w:rFonts w:ascii="Open Sans" w:hAnsi="Open Sans"/>
+          <w:sz w:val="19"/>
+          <w:szCs w:val="19"/>
+        </w:rPr>
+        <w:t xml:space="preserve"> app in order t</w:t>
+      </w:r>
+      <w:r>
+        <w:rPr>
+          <w:rFonts w:ascii="Open Sans" w:hAnsi="Open Sans"/>
+          <w:sz w:val="19"/>
+          <w:szCs w:val="19"/>
+        </w:rPr>
         <w:t xml:space="preserve">o </w:t>
       </w:r>
       <w:r>
@@ -493,8 +904,18 @@
           <w:sz w:val="19"/>
           <w:szCs w:val="19"/>
         </w:rPr>
-        <w:t>- Integrate WordPress</w:t>
-      </w:r>
+        <w:t xml:space="preserve">- Integrate </w:t>
+      </w:r>
+      <w:proofErr w:type="spellStart"/>
+      <w:r>
+        <w:rPr>
+          <w:rFonts w:ascii="Open Sans" w:hAnsi="Open Sans" w:cs="Times New Roman"/>
+          <w:sz w:val="19"/>
+          <w:szCs w:val="19"/>
+        </w:rPr>
+        <w:t>WordPress</w:t>
+      </w:r>
+      <w:proofErr w:type="spellEnd"/>
       <w:r>
         <w:rPr>
           <w:rFonts w:ascii="Open Sans" w:hAnsi="Open Sans" w:cs="Times New Roman"/>
@@ -562,7 +983,23 @@
           <w:sz w:val="22"/>
           <w:szCs w:val="22"/>
         </w:rPr>
-        <w:t>| April 2013 – Present | Seattle, WA</w:t>
+        <w:t xml:space="preserve">| April 2013 – </w:t>
+      </w:r>
+      <w:r>
+        <w:rPr>
+          <w:rFonts w:ascii="Open Sans" w:hAnsi="Open Sans" w:cs="Times New Roman"/>
+          <w:sz w:val="22"/>
+          <w:szCs w:val="22"/>
+        </w:rPr>
+        <w:t>April 2016</w:t>
+      </w:r>
+      <w:r>
+        <w:rPr>
+          <w:rFonts w:ascii="Open Sans" w:hAnsi="Open Sans" w:cs="Times New Roman"/>
+          <w:sz w:val="22"/>
+          <w:szCs w:val="22"/>
+        </w:rPr>
+        <w:t xml:space="preserve"> | Seattle, WA</w:t>
       </w:r>
       <w:r>
         <w:rPr>
@@ -616,23 +1053,71 @@
           <w:sz w:val="19"/>
           <w:szCs w:val="19"/>
         </w:rPr>
-        <w:t>Create robust, browser-based regression automation suites and tests</w:t>
-      </w:r>
-      <w:r>
-        <w:rPr>
-          <w:rFonts w:ascii="Open Sans" w:hAnsi="Open Sans" w:cs="Times New Roman"/>
-          <w:sz w:val="19"/>
-          <w:szCs w:val="19"/>
-        </w:rPr>
-        <w:t xml:space="preserve"> written in Java</w:t>
-      </w:r>
-      <w:r>
-        <w:rPr>
-          <w:rFonts w:ascii="Open Sans" w:hAnsi="Open Sans" w:cs="Times New Roman"/>
-          <w:sz w:val="19"/>
-          <w:szCs w:val="19"/>
-        </w:rPr>
-        <w:t xml:space="preserve"> utilizing Selenium, </w:t>
+        <w:t>Create</w:t>
+      </w:r>
+      <w:r>
+        <w:rPr>
+          <w:rFonts w:ascii="Open Sans" w:hAnsi="Open Sans" w:cs="Times New Roman"/>
+          <w:sz w:val="19"/>
+          <w:szCs w:val="19"/>
+        </w:rPr>
+        <w:t>d</w:t>
+      </w:r>
+      <w:r>
+        <w:rPr>
+          <w:rFonts w:ascii="Open Sans" w:hAnsi="Open Sans" w:cs="Times New Roman"/>
+          <w:sz w:val="19"/>
+          <w:szCs w:val="19"/>
+        </w:rPr>
+        <w:t xml:space="preserve"> robust, browser-based regres</w:t>
+      </w:r>
+      <w:r>
+        <w:rPr>
+          <w:rFonts w:ascii="Open Sans" w:hAnsi="Open Sans" w:cs="Times New Roman"/>
+          <w:sz w:val="19"/>
+          <w:szCs w:val="19"/>
+        </w:rPr>
+        <w:t>sion automation suites</w:t>
+      </w:r>
+      <w:r>
+        <w:rPr>
+          <w:rFonts w:ascii="Open Sans" w:hAnsi="Open Sans" w:cs="Times New Roman"/>
+          <w:sz w:val="19"/>
+          <w:szCs w:val="19"/>
+        </w:rPr>
+        <w:t xml:space="preserve"> in Java</w:t>
+      </w:r>
+      <w:r>
+        <w:rPr>
+          <w:rFonts w:ascii="Open Sans" w:hAnsi="Open Sans" w:cs="Times New Roman"/>
+          <w:sz w:val="19"/>
+          <w:szCs w:val="19"/>
+        </w:rPr>
+        <w:t xml:space="preserve"> </w:t>
+      </w:r>
+      <w:r>
+        <w:rPr>
+          <w:rFonts w:ascii="Open Sans" w:hAnsi="Open Sans" w:cs="Times New Roman"/>
+          <w:sz w:val="19"/>
+          <w:szCs w:val="19"/>
+        </w:rPr>
+        <w:t>using</w:t>
+      </w:r>
+      <w:r>
+        <w:rPr>
+          <w:rFonts w:ascii="Open Sans" w:hAnsi="Open Sans" w:cs="Times New Roman"/>
+          <w:sz w:val="19"/>
+          <w:szCs w:val="19"/>
+        </w:rPr>
+        <w:t xml:space="preserve"> Selenium</w:t>
+      </w:r>
+      <w:r>
+        <w:rPr>
+          <w:rFonts w:ascii="Open Sans" w:hAnsi="Open Sans" w:cs="Times New Roman"/>
+          <w:sz w:val="19"/>
+          <w:szCs w:val="19"/>
+        </w:rPr>
+        <w:t xml:space="preserve"> </w:t>
       </w:r>
       <w:r>
         <w:rPr>
@@ -642,13 +1127,23 @@
         </w:rPr>
         <w:t xml:space="preserve">and </w:t>
       </w:r>
-      <w:r>
-        <w:rPr>
-          <w:rFonts w:ascii="Open Sans" w:hAnsi="Open Sans" w:cs="Times New Roman"/>
-          <w:sz w:val="19"/>
-          <w:szCs w:val="19"/>
-        </w:rPr>
-        <w:t>TestNG to decrease manual test times</w:t>
+      <w:proofErr w:type="spellStart"/>
+      <w:r>
+        <w:rPr>
+          <w:rFonts w:ascii="Open Sans" w:hAnsi="Open Sans" w:cs="Times New Roman"/>
+          <w:sz w:val="19"/>
+          <w:szCs w:val="19"/>
+        </w:rPr>
+        <w:t>TestNG</w:t>
+      </w:r>
+      <w:proofErr w:type="spellEnd"/>
+      <w:r>
+        <w:rPr>
+          <w:rFonts w:ascii="Open Sans" w:hAnsi="Open Sans" w:cs="Times New Roman"/>
+          <w:sz w:val="19"/>
+          <w:szCs w:val="19"/>
+        </w:rPr>
+        <w:t xml:space="preserve"> to decrease manual test times</w:t>
       </w:r>
       <w:r>
         <w:rPr>
@@ -682,7 +1177,23 @@
           <w:sz w:val="19"/>
           <w:szCs w:val="19"/>
         </w:rPr>
-        <w:t xml:space="preserve">- Collaborate in </w:t>
+        <w:t>- Collaborate</w:t>
+      </w:r>
+      <w:r>
+        <w:rPr>
+          <w:rFonts w:ascii="Open Sans" w:hAnsi="Open Sans" w:cs="Times New Roman"/>
+          <w:sz w:val="19"/>
+          <w:szCs w:val="19"/>
+        </w:rPr>
+        <w:t>d</w:t>
+      </w:r>
+      <w:r>
+        <w:rPr>
+          <w:rFonts w:ascii="Open Sans" w:hAnsi="Open Sans" w:cs="Times New Roman"/>
+          <w:sz w:val="19"/>
+          <w:szCs w:val="19"/>
+        </w:rPr>
+        <w:t xml:space="preserve"> in </w:t>
       </w:r>
       <w:r>
         <w:rPr>
@@ -724,31 +1235,89 @@
           <w:sz w:val="19"/>
           <w:szCs w:val="19"/>
         </w:rPr>
-        <w:t xml:space="preserve">Serve as the primary Software Test Engineer </w:t>
-      </w:r>
-      <w:r>
-        <w:rPr>
-          <w:rFonts w:ascii="Open Sans" w:hAnsi="Open Sans" w:cs="Times New Roman"/>
-          <w:sz w:val="19"/>
-          <w:szCs w:val="19"/>
-        </w:rPr>
-        <w:t>for the new Web Communicator and WAVE as a Service clients</w:t>
-      </w:r>
-      <w:r>
-        <w:rPr>
-          <w:rFonts w:ascii="Open Sans" w:hAnsi="Open Sans" w:cs="Times New Roman"/>
-          <w:sz w:val="19"/>
-          <w:szCs w:val="19"/>
-        </w:rPr>
-        <w:t>,</w:t>
-      </w:r>
-      <w:r>
-        <w:rPr>
-          <w:rFonts w:ascii="Open Sans" w:hAnsi="Open Sans" w:cs="Times New Roman"/>
-          <w:sz w:val="19"/>
-          <w:szCs w:val="19"/>
-        </w:rPr>
-        <w:t xml:space="preserve"> delivering suggestions on features and functionality to better the overall user experience.  </w:t>
+        <w:t>Serve</w:t>
+      </w:r>
+      <w:r>
+        <w:rPr>
+          <w:rFonts w:ascii="Open Sans" w:hAnsi="Open Sans" w:cs="Times New Roman"/>
+          <w:sz w:val="19"/>
+          <w:szCs w:val="19"/>
+        </w:rPr>
+        <w:t>d</w:t>
+      </w:r>
+      <w:r>
+        <w:rPr>
+          <w:rFonts w:ascii="Open Sans" w:hAnsi="Open Sans" w:cs="Times New Roman"/>
+          <w:sz w:val="19"/>
+          <w:szCs w:val="19"/>
+        </w:rPr>
+        <w:t xml:space="preserve"> as the primary Software Test Engineer </w:t>
+      </w:r>
+      <w:r>
+        <w:rPr>
+          <w:rFonts w:ascii="Open Sans" w:hAnsi="Open Sans" w:cs="Times New Roman"/>
+          <w:sz w:val="19"/>
+          <w:szCs w:val="19"/>
+        </w:rPr>
+        <w:t>for</w:t>
+      </w:r>
+      <w:r>
+        <w:rPr>
+          <w:rFonts w:ascii="Open Sans" w:hAnsi="Open Sans" w:cs="Times New Roman"/>
+          <w:sz w:val="19"/>
+          <w:szCs w:val="19"/>
+        </w:rPr>
+        <w:t xml:space="preserve"> </w:t>
+      </w:r>
+      <w:r>
+        <w:rPr>
+          <w:rFonts w:ascii="Open Sans" w:hAnsi="Open Sans" w:cs="Times New Roman"/>
+          <w:sz w:val="19"/>
+          <w:szCs w:val="19"/>
+        </w:rPr>
+        <w:t xml:space="preserve">feature-rich </w:t>
+      </w:r>
+      <w:proofErr w:type="spellStart"/>
+      <w:r>
+        <w:rPr>
+          <w:rFonts w:ascii="Open Sans" w:hAnsi="Open Sans" w:cs="Times New Roman"/>
+          <w:sz w:val="19"/>
+          <w:szCs w:val="19"/>
+        </w:rPr>
+        <w:t>SaaS</w:t>
+      </w:r>
+      <w:proofErr w:type="spellEnd"/>
+      <w:r>
+        <w:rPr>
+          <w:rFonts w:ascii="Open Sans" w:hAnsi="Open Sans" w:cs="Times New Roman"/>
+          <w:sz w:val="19"/>
+          <w:szCs w:val="19"/>
+        </w:rPr>
+        <w:t xml:space="preserve"> products, </w:t>
+      </w:r>
+      <w:r>
+        <w:rPr>
+          <w:rFonts w:ascii="Open Sans" w:hAnsi="Open Sans" w:cs="Times New Roman"/>
+          <w:sz w:val="19"/>
+          <w:szCs w:val="19"/>
+        </w:rPr>
+        <w:t>deliver</w:t>
+      </w:r>
+      <w:r>
+        <w:rPr>
+          <w:rFonts w:ascii="Open Sans" w:hAnsi="Open Sans" w:cs="Times New Roman"/>
+          <w:sz w:val="19"/>
+          <w:szCs w:val="19"/>
+        </w:rPr>
+        <w:t>ing detailed suggestions on user interaction and functionality, bettering</w:t>
+      </w:r>
+      <w:r>
+        <w:rPr>
+          <w:rFonts w:ascii="Open Sans" w:hAnsi="Open Sans" w:cs="Times New Roman"/>
+          <w:sz w:val="19"/>
+          <w:szCs w:val="19"/>
+        </w:rPr>
+        <w:t xml:space="preserve"> overall user experience.  </w:t>
       </w:r>
     </w:p>
     <w:p>
@@ -930,47 +1499,31 @@
           <w:sz w:val="19"/>
           <w:szCs w:val="19"/>
         </w:rPr>
-        <w:t xml:space="preserve"> professional process documentation analyzing a to</w:t>
-      </w:r>
-      <w:r>
-        <w:rPr>
-          <w:rFonts w:ascii="Open Sans" w:hAnsi="Open Sans" w:cs="Times New Roman"/>
-          <w:sz w:val="19"/>
-          <w:szCs w:val="19"/>
-        </w:rPr>
-        <w:t xml:space="preserve">p-down </w:t>
-      </w:r>
-      <w:r>
-        <w:rPr>
-          <w:rFonts w:ascii="Open Sans" w:hAnsi="Open Sans" w:cs="Times New Roman"/>
-          <w:sz w:val="19"/>
-          <w:szCs w:val="19"/>
-        </w:rPr>
-        <w:t xml:space="preserve">and bottom-up approach </w:t>
-      </w:r>
-      <w:r>
-        <w:rPr>
-          <w:rFonts w:ascii="Open Sans" w:hAnsi="Open Sans" w:cs="Times New Roman"/>
-          <w:sz w:val="19"/>
-          <w:szCs w:val="19"/>
-        </w:rPr>
-        <w:t>leading to</w:t>
-      </w:r>
-      <w:r>
-        <w:rPr>
-          <w:rFonts w:ascii="Open Sans" w:hAnsi="Open Sans" w:cs="Times New Roman"/>
-          <w:sz w:val="19"/>
-          <w:szCs w:val="19"/>
-        </w:rPr>
-        <w:t xml:space="preserve"> a more user friendly navigational scheme</w:t>
-      </w:r>
-      <w:r>
-        <w:rPr>
-          <w:rFonts w:ascii="Open Sans" w:hAnsi="Open Sans" w:cs="Times New Roman"/>
-          <w:sz w:val="19"/>
-          <w:szCs w:val="19"/>
-        </w:rPr>
-        <w:t xml:space="preserve">. </w:t>
+        <w:t xml:space="preserve"> Information Architecture</w:t>
+      </w:r>
+      <w:r>
+        <w:rPr>
+          <w:rFonts w:ascii="Open Sans" w:hAnsi="Open Sans" w:cs="Times New Roman"/>
+          <w:sz w:val="19"/>
+          <w:szCs w:val="19"/>
+        </w:rPr>
+        <w:t xml:space="preserve"> applying a </w:t>
+      </w:r>
+      <w:r>
+        <w:rPr>
+          <w:rFonts w:ascii="Open Sans" w:hAnsi="Open Sans" w:cs="Times New Roman"/>
+          <w:sz w:val="19"/>
+          <w:szCs w:val="19"/>
+        </w:rPr>
+        <w:t xml:space="preserve">bottom-up approach </w:t>
+      </w:r>
+      <w:r>
+        <w:rPr>
+          <w:rFonts w:ascii="Open Sans" w:hAnsi="Open Sans" w:cs="Times New Roman"/>
+          <w:sz w:val="19"/>
+          <w:szCs w:val="19"/>
+        </w:rPr>
+        <w:t xml:space="preserve">allowing users to better understand their position in relation to the desired destination or information. </w:t>
       </w:r>
     </w:p>
     <w:p>
@@ -1045,248 +1598,6 @@
           <w:szCs w:val="19"/>
         </w:rPr>
         <w:t xml:space="preserve"> attract a broader demographic. </w:t>
-      </w:r>
-    </w:p>
-    <w:p>
-      <w:pPr>
-        <w:ind w:left="720"/>
-        <w:rPr>
-          <w:rFonts w:ascii="Champagne &amp; Limousines" w:hAnsi="Champagne &amp; Limousines" w:cs="Times New Roman"/>
-          <w:sz w:val="22"/>
-          <w:szCs w:val="22"/>
-        </w:rPr>
-      </w:pPr>
-    </w:p>
-    <w:p>
-      <w:pPr>
-        <w:ind w:left="720"/>
-        <w:rPr>
-          <w:rFonts w:ascii="Open Sans" w:hAnsi="Open Sans" w:cs="Times New Roman"/>
-          <w:sz w:val="22"/>
-          <w:szCs w:val="22"/>
-        </w:rPr>
-      </w:pPr>
-      <w:r>
-        <w:rPr>
-          <w:rFonts w:ascii="Open Sans" w:hAnsi="Open Sans" w:cs="Times New Roman"/>
-          <w:b/>
-          <w:sz w:val="22"/>
-          <w:szCs w:val="22"/>
-        </w:rPr>
-        <w:t>Ecommerce School Project</w:t>
-      </w:r>
-      <w:r>
-        <w:rPr>
-          <w:rFonts w:ascii="Open Sans" w:hAnsi="Open Sans" w:cs="Times New Roman"/>
-          <w:sz w:val="22"/>
-          <w:szCs w:val="22"/>
-        </w:rPr>
-        <w:t xml:space="preserve"> | April</w:t>
-      </w:r>
-      <w:bookmarkStart w:id="0" w:name="_GoBack"/>
-      <w:bookmarkEnd w:id="0"/>
-      <w:r>
-        <w:rPr>
-          <w:rFonts w:ascii="Open Sans" w:hAnsi="Open Sans" w:cs="Times New Roman"/>
-          <w:sz w:val="22"/>
-          <w:szCs w:val="22"/>
-        </w:rPr>
-        <w:t xml:space="preserve"> 2015 – June 2015 | Seattle, WA</w:t>
-      </w:r>
-    </w:p>
-    <w:p>
-      <w:pPr>
-        <w:ind w:left="720"/>
-        <w:rPr>
-          <w:rFonts w:ascii="Open Sans" w:hAnsi="Open Sans" w:cs="Times New Roman"/>
-          <w:i/>
-          <w:sz w:val="22"/>
-          <w:szCs w:val="22"/>
-        </w:rPr>
-      </w:pPr>
-      <w:r>
-        <w:rPr>
-          <w:rFonts w:ascii="Open Sans" w:hAnsi="Open Sans" w:cs="Times New Roman"/>
-          <w:i/>
-          <w:sz w:val="22"/>
-          <w:szCs w:val="22"/>
-        </w:rPr>
-        <w:t>UX/UI</w:t>
-      </w:r>
-      <w:r>
-        <w:rPr>
-          <w:rFonts w:ascii="Open Sans" w:hAnsi="Open Sans" w:cs="Times New Roman"/>
-          <w:i/>
-          <w:sz w:val="22"/>
-          <w:szCs w:val="22"/>
-        </w:rPr>
-        <w:t>Designer &amp; Developer</w:t>
-      </w:r>
-    </w:p>
-    <w:p>
-      <w:pPr>
-        <w:ind w:left="720" w:right="720"/>
-        <w:rPr>
-          <w:rFonts w:ascii="Open Sans" w:hAnsi="Open Sans" w:cs="Times New Roman"/>
-          <w:sz w:val="19"/>
-          <w:szCs w:val="19"/>
-        </w:rPr>
-      </w:pPr>
-      <w:r>
-        <w:rPr>
-          <w:rFonts w:ascii="Open Sans" w:hAnsi="Open Sans" w:cs="Times New Roman"/>
-          <w:sz w:val="19"/>
-          <w:szCs w:val="19"/>
-        </w:rPr>
-        <w:t xml:space="preserve">- </w:t>
-      </w:r>
-      <w:r>
-        <w:rPr>
-          <w:rFonts w:ascii="Open Sans" w:hAnsi="Open Sans" w:cs="Times New Roman"/>
-          <w:sz w:val="19"/>
-          <w:szCs w:val="19"/>
-        </w:rPr>
-        <w:t xml:space="preserve">Built </w:t>
-      </w:r>
-      <w:r>
-        <w:rPr>
-          <w:rFonts w:ascii="Open Sans" w:hAnsi="Open Sans" w:cs="Times New Roman"/>
-          <w:sz w:val="19"/>
-          <w:szCs w:val="19"/>
-        </w:rPr>
-        <w:t>a suc</w:t>
-      </w:r>
-      <w:r>
-        <w:rPr>
-          <w:rFonts w:ascii="Open Sans" w:hAnsi="Open Sans" w:cs="Times New Roman"/>
-          <w:sz w:val="19"/>
-          <w:szCs w:val="19"/>
-        </w:rPr>
-        <w:t xml:space="preserve">cessful </w:t>
-      </w:r>
-      <w:r>
-        <w:rPr>
-          <w:rFonts w:ascii="Open Sans" w:hAnsi="Open Sans" w:cs="Times New Roman"/>
-          <w:sz w:val="19"/>
-          <w:szCs w:val="19"/>
-        </w:rPr>
-        <w:t>sitemap</w:t>
-      </w:r>
-      <w:r>
-        <w:rPr>
-          <w:rFonts w:ascii="Open Sans" w:hAnsi="Open Sans" w:cs="Times New Roman"/>
-          <w:sz w:val="19"/>
-          <w:szCs w:val="19"/>
-        </w:rPr>
-        <w:t xml:space="preserve"> providing</w:t>
-      </w:r>
-      <w:r>
-        <w:rPr>
-          <w:rFonts w:ascii="Open Sans" w:hAnsi="Open Sans" w:cs="Times New Roman"/>
-          <w:sz w:val="19"/>
-          <w:szCs w:val="19"/>
-        </w:rPr>
-        <w:t xml:space="preserve"> the user a clear, simple and consistent path to their destination. </w:t>
-      </w:r>
-    </w:p>
-    <w:p>
-      <w:pPr>
-        <w:ind w:left="720" w:right="720"/>
-        <w:rPr>
-          <w:rFonts w:ascii="Open Sans" w:hAnsi="Open Sans" w:cs="Times New Roman"/>
-          <w:sz w:val="19"/>
-          <w:szCs w:val="19"/>
-        </w:rPr>
-      </w:pPr>
-      <w:r>
-        <w:rPr>
-          <w:rFonts w:ascii="Open Sans" w:hAnsi="Open Sans" w:cs="Times New Roman"/>
-          <w:sz w:val="19"/>
-          <w:szCs w:val="19"/>
-        </w:rPr>
-        <w:t xml:space="preserve">- </w:t>
-      </w:r>
-      <w:r>
-        <w:rPr>
-          <w:rFonts w:ascii="Open Sans" w:hAnsi="Open Sans" w:cs="Times New Roman"/>
-          <w:sz w:val="19"/>
-          <w:szCs w:val="19"/>
-        </w:rPr>
-        <w:t xml:space="preserve">Produced a user-centered interface </w:t>
-      </w:r>
-      <w:r>
-        <w:rPr>
-          <w:rFonts w:ascii="Open Sans" w:hAnsi="Open Sans" w:cs="Times New Roman"/>
-          <w:sz w:val="19"/>
-          <w:szCs w:val="19"/>
-        </w:rPr>
-        <w:t>utilizing principle</w:t>
-      </w:r>
-      <w:r>
-        <w:rPr>
-          <w:rFonts w:ascii="Open Sans" w:hAnsi="Open Sans" w:cs="Times New Roman"/>
-          <w:sz w:val="19"/>
-          <w:szCs w:val="19"/>
-        </w:rPr>
-        <w:t>s of aesthetics and ergonomics</w:t>
-      </w:r>
-      <w:r>
-        <w:rPr>
-          <w:rFonts w:ascii="Open Sans" w:hAnsi="Open Sans" w:cs="Times New Roman"/>
-          <w:sz w:val="19"/>
-          <w:szCs w:val="19"/>
-        </w:rPr>
-        <w:t xml:space="preserve"> </w:t>
-      </w:r>
-      <w:r>
-        <w:rPr>
-          <w:rFonts w:ascii="Open Sans" w:hAnsi="Open Sans" w:cs="Times New Roman"/>
-          <w:sz w:val="19"/>
-          <w:szCs w:val="19"/>
-        </w:rPr>
-        <w:t>enhancing user experience</w:t>
-      </w:r>
-      <w:r>
-        <w:rPr>
-          <w:rFonts w:ascii="Open Sans" w:hAnsi="Open Sans" w:cs="Times New Roman"/>
-          <w:sz w:val="19"/>
-          <w:szCs w:val="19"/>
-        </w:rPr>
-        <w:t>.</w:t>
-      </w:r>
-    </w:p>
-    <w:p>
-      <w:pPr>
-        <w:ind w:left="720" w:right="720"/>
-        <w:rPr>
-          <w:rFonts w:ascii="Open Sans" w:hAnsi="Open Sans" w:cs="Times New Roman"/>
-          <w:sz w:val="19"/>
-          <w:szCs w:val="19"/>
-        </w:rPr>
-      </w:pPr>
-      <w:r>
-        <w:rPr>
-          <w:rFonts w:ascii="Open Sans" w:hAnsi="Open Sans" w:cs="Times New Roman"/>
-          <w:sz w:val="19"/>
-          <w:szCs w:val="19"/>
-        </w:rPr>
-        <w:t xml:space="preserve">- </w:t>
-      </w:r>
-      <w:r>
-        <w:rPr>
-          <w:rFonts w:ascii="Open Sans" w:hAnsi="Open Sans" w:cs="Times New Roman"/>
-          <w:sz w:val="19"/>
-          <w:szCs w:val="19"/>
-        </w:rPr>
-        <w:t>Researched user behavior successfully creating</w:t>
-      </w:r>
-      <w:r>
-        <w:rPr>
-          <w:rFonts w:ascii="Open Sans" w:hAnsi="Open Sans" w:cs="Times New Roman"/>
-          <w:sz w:val="19"/>
-          <w:szCs w:val="19"/>
-        </w:rPr>
-        <w:t xml:space="preserve"> a structured interaction design as it related to the checkout process.</w:t>
       </w:r>
     </w:p>
     <w:p>
@@ -1457,16 +1768,23 @@
         </w:rPr>
         <w:t>Bachelor of Arts – Geography/Geographic Information Systems</w:t>
       </w:r>
-    </w:p>
-    <w:p>
-      <w:pPr>
-        <w:ind w:left="720"/>
+      <w:r>
         <w:rPr>
           <w:rFonts w:ascii="Champagne &amp; Limousines" w:hAnsi="Champagne &amp; Limousines" w:cs="Times New Roman"/>
           <w:sz w:val="19"/>
           <w:szCs w:val="19"/>
         </w:rPr>
-      </w:pPr>
+        <w:t xml:space="preserve"> | </w:t>
+      </w:r>
+      <w:proofErr w:type="spellStart"/>
+      <w:r>
+        <w:rPr>
+          <w:rFonts w:ascii="Champagne &amp; Limousines" w:hAnsi="Champagne &amp; Limousines" w:cs="Times New Roman"/>
+          <w:sz w:val="19"/>
+          <w:szCs w:val="19"/>
+        </w:rPr>
+        <w:t>s</w:t>
+      </w:r>
       <w:r>
         <w:rPr>
           <w:rFonts w:ascii="Open Sans" w:hAnsi="Open Sans" w:cs="Times New Roman"/>
@@ -1475,6 +1793,7 @@
         </w:rPr>
         <w:t>Minor</w:t>
       </w:r>
+      <w:proofErr w:type="spellEnd"/>
       <w:r>
         <w:rPr>
           <w:rFonts w:ascii="Champagne &amp; Limousines" w:hAnsi="Champagne &amp; Limousines" w:cs="Times New Roman"/>
@@ -1492,26 +1811,6 @@
         <w:t>– Architecture</w:t>
       </w:r>
     </w:p>
-    <w:p>
-      <w:pPr>
-        <w:ind w:left="720"/>
-        <w:rPr>
-          <w:rFonts w:ascii="Champagne &amp; Limousines" w:hAnsi="Champagne &amp; Limousines" w:cs="Times New Roman"/>
-          <w:sz w:val="20"/>
-          <w:szCs w:val="22"/>
-        </w:rPr>
-      </w:pPr>
-    </w:p>
-    <w:p>
-      <w:pPr>
-        <w:rPr>
-          <w:rFonts w:ascii="Champagne &amp; Limousines" w:hAnsi="Champagne &amp; Limousines" w:cs="Times New Roman"/>
-          <w:sz w:val="22"/>
-          <w:szCs w:val="22"/>
-        </w:rPr>
-      </w:pPr>
-    </w:p>
-    <w:p/>
     <w:sectPr>
       <w:pgSz w:w="12240" w:h="15840"/>
       <w:pgMar w:top="720" w:right="720" w:bottom="720" w:left="720" w:header="720" w:footer="720" w:gutter="0"/>
@@ -1919,6 +2218,7 @@
   <w:style w:type="character" w:default="1" w:styleId="DefaultParagraphFont">
     <w:name w:val="Default Paragraph Font"/>
     <w:uiPriority w:val="1"/>
+    <w:semiHidden/>
     <w:unhideWhenUsed/>
   </w:style>
   <w:style w:type="table" w:default="1" w:styleId="TableNormal">
@@ -2116,6 +2416,7 @@
   <w:style w:type="character" w:default="1" w:styleId="DefaultParagraphFont">
     <w:name w:val="Default Paragraph Font"/>
     <w:uiPriority w:val="1"/>
+    <w:semiHidden/>
     <w:unhideWhenUsed/>
   </w:style>
   <w:style w:type="table" w:default="1" w:styleId="TableNormal">
@@ -2471,4 +2772,16 @@
   </a:objectDefaults>
   <a:extraClrSchemeLst/>
 </a:theme>
+</file>
+
+<file path=customXml/item1.xml><?xml version="1.0" encoding="utf-8"?>
+<b:Sources xmlns:b="http://schemas.openxmlformats.org/officeDocument/2006/bibliography" xmlns="http://schemas.openxmlformats.org/officeDocument/2006/bibliography" SelectedStyle="/APA.XSL" StyleName="APA"/>
+</file>
+
+<file path=customXml/itemProps1.xml><?xml version="1.0" encoding="utf-8"?>
+<ds:datastoreItem xmlns:ds="http://schemas.openxmlformats.org/officeDocument/2006/customXml" ds:itemID="{5A272865-C64E-3A45-8594-E558EF41057E}">
+  <ds:schemaRefs>
+    <ds:schemaRef ds:uri="http://schemas.openxmlformats.org/officeDocument/2006/bibliography"/>
+  </ds:schemaRefs>
+</ds:datastoreItem>
 </file>
</xml_diff>